<commit_message>
Mejoras sustanciales en la usabilidad y marca
</commit_message>
<xml_diff>
--- a/Mis notas.docx
+++ b/Mis notas.docx
@@ -4342,8 +4342,10 @@
         <w:pStyle w:val="Ttulo"/>
       </w:pPr>
       <w:r>
-        <w:t>AWS</w:t>
-      </w:r>
+        <w:t>AWT</w:t>
+      </w:r>
+      <w:bookmarkStart w:id="0" w:name="_GoBack"/>
+      <w:bookmarkEnd w:id="0"/>
     </w:p>
     <w:p>
       <w:r>
@@ -5626,7 +5628,6 @@
           <w:tab w:val="left" w:pos="960"/>
         </w:tabs>
       </w:pPr>
-      <w:bookmarkStart w:id="0" w:name="_GoBack"/>
       <w:r>
         <w:rPr>
           <w:noProof/>
@@ -5675,7 +5676,6 @@
           </wp:inline>
         </w:drawing>
       </w:r>
-      <w:bookmarkEnd w:id="0"/>
     </w:p>
     <w:sectPr>
       <w:pgSz w:w="11906" w:h="16838"/>

</xml_diff>